<commit_message>
More work on text, time for Jim to take a look
</commit_message>
<xml_diff>
--- a/TAB3.docx
+++ b/TAB3.docx
@@ -27,6 +27,8 @@
         </w:rPr>
         <w:t xml:space="preserve">Table </w:t>
       </w:r>
+      <w:bookmarkEnd w:id="0"/>
+      <w:bookmarkEnd w:id="1"/>
       <w:r>
         <w:rPr>
           <w:rFonts w:ascii="Times New Roman" w:hAnsi="Times New Roman" w:cs="Times New Roman"/>
@@ -35,51 +37,8 @@
           <w:sz w:val="24"/>
           <w:szCs w:val="24"/>
         </w:rPr>
-        <w:fldChar w:fldCharType="begin"/>
+        <w:t>3</w:t>
       </w:r>
-      <w:r>
-        <w:rPr>
-          <w:rFonts w:ascii="Times New Roman" w:hAnsi="Times New Roman" w:cs="Times New Roman"/>
-          <w:i w:val="0"/>
-          <w:color w:val="000000" w:themeColor="text1"/>
-          <w:sz w:val="24"/>
-          <w:szCs w:val="24"/>
-        </w:rPr>
-        <w:instrText xml:space="preserve"> SEQ Table \* ARABIC </w:instrText>
-      </w:r>
-      <w:r>
-        <w:rPr>
-          <w:rFonts w:ascii="Times New Roman" w:hAnsi="Times New Roman" w:cs="Times New Roman"/>
-          <w:i w:val="0"/>
-          <w:color w:val="000000" w:themeColor="text1"/>
-          <w:sz w:val="24"/>
-          <w:szCs w:val="24"/>
-        </w:rPr>
-        <w:fldChar w:fldCharType="separate"/>
-      </w:r>
-      <w:r>
-        <w:rPr>
-          <w:rFonts w:ascii="Times New Roman" w:hAnsi="Times New Roman" w:cs="Times New Roman"/>
-          <w:i w:val="0"/>
-          <w:noProof/>
-          <w:color w:val="000000" w:themeColor="text1"/>
-          <w:sz w:val="24"/>
-          <w:szCs w:val="24"/>
-        </w:rPr>
-        <w:t>2</w:t>
-      </w:r>
-      <w:r>
-        <w:rPr>
-          <w:rFonts w:ascii="Times New Roman" w:hAnsi="Times New Roman" w:cs="Times New Roman"/>
-          <w:i w:val="0"/>
-          <w:color w:val="000000" w:themeColor="text1"/>
-          <w:sz w:val="24"/>
-          <w:szCs w:val="24"/>
-        </w:rPr>
-        <w:fldChar w:fldCharType="end"/>
-      </w:r>
-      <w:bookmarkEnd w:id="0"/>
-      <w:bookmarkEnd w:id="1"/>
       <w:r>
         <w:rPr>
           <w:rFonts w:ascii="Times New Roman" w:hAnsi="Times New Roman" w:cs="Times New Roman"/>
@@ -697,7 +656,7 @@
 
 <file path=word/numbering.xml><?xml version="1.0" encoding="utf-8"?>
 <w:numbering xmlns:wpc="http://schemas.microsoft.com/office/word/2010/wordprocessingCanvas" xmlns:mc="http://schemas.openxmlformats.org/markup-compatibility/2006" xmlns:o="urn:schemas-microsoft-com:office:office" xmlns:r="http://schemas.openxmlformats.org/officeDocument/2006/relationships" xmlns:m="http://schemas.openxmlformats.org/officeDocument/2006/math" xmlns:v="urn:schemas-microsoft-com:vml" xmlns:wp14="http://schemas.microsoft.com/office/word/2010/wordprocessingDrawing" xmlns:wp="http://schemas.openxmlformats.org/drawingml/2006/wordprocessingDrawing" xmlns:w10="urn:schemas-microsoft-com:office:word" xmlns:w="http://schemas.openxmlformats.org/wordprocessingml/2006/main" xmlns:w14="http://schemas.microsoft.com/office/word/2010/wordml" xmlns:w15="http://schemas.microsoft.com/office/word/2012/wordml" xmlns:wpg="http://schemas.microsoft.com/office/word/2010/wordprocessingGroup" xmlns:wpi="http://schemas.microsoft.com/office/word/2010/wordprocessingInk" xmlns:wne="http://schemas.microsoft.com/office/word/2006/wordml" xmlns:wps="http://schemas.microsoft.com/office/word/2010/wordprocessingShape" mc:Ignorable="w14 w15 wp14">
-  <w:abstractNum w:abstractNumId="0">
+  <w:abstractNum w:abstractNumId="0" w15:restartNumberingAfterBreak="0">
     <w:nsid w:val="7DB30202"/>
     <w:multiLevelType w:val="hybridMultilevel"/>
     <w:tmpl w:val="5D0E6314"/>
@@ -1269,7 +1228,6 @@
       <w:lang w:val="en-US"/>
     </w:rPr>
     <w:tblPr>
-      <w:tblInd w:w="0" w:type="dxa"/>
       <w:tblBorders>
         <w:top w:val="single" w:sz="4" w:space="0" w:color="auto"/>
         <w:left w:val="single" w:sz="4" w:space="0" w:color="auto"/>
@@ -1278,12 +1236,6 @@
         <w:insideH w:val="single" w:sz="4" w:space="0" w:color="auto"/>
         <w:insideV w:val="single" w:sz="4" w:space="0" w:color="auto"/>
       </w:tblBorders>
-      <w:tblCellMar>
-        <w:top w:w="0" w:type="dxa"/>
-        <w:left w:w="108" w:type="dxa"/>
-        <w:bottom w:w="0" w:type="dxa"/>
-        <w:right w:w="108" w:type="dxa"/>
-      </w:tblCellMar>
     </w:tblPr>
   </w:style>
   <w:style w:type="paragraph" w:styleId="Caption">

</xml_diff>